<commit_message>
maj carnet de bord et1
</commit_message>
<xml_diff>
--- a/Ressources/CarnetDeBord_Projet_CrossLaPro_E1_Colbert.docx
+++ b/Ressources/CarnetDeBord_Projet_CrossLaPro_E1_Colbert.docx
@@ -1,6 +1,6 @@
 
 <file path=word/document.xml><?xml version="1.0" encoding="utf-8"?>
-<w:document xmlns:wpc="http://schemas.microsoft.com/office/word/2010/wordprocessingCanvas" xmlns:cx="http://schemas.microsoft.com/office/drawing/2014/chartex" xmlns:mc="http://schemas.openxmlformats.org/markup-compatibility/2006" xmlns:o="urn:schemas-microsoft-com:office:office" xmlns:r="http://schemas.openxmlformats.org/officeDocument/2006/relationships" xmlns:m="http://schemas.openxmlformats.org/officeDocument/2006/math" xmlns:v="urn:schemas-microsoft-com:vml" xmlns:wp14="http://schemas.microsoft.com/office/word/2010/wordprocessingDrawing" xmlns:wp="http://schemas.openxmlformats.org/drawingml/2006/wordprocessingDrawing" xmlns:w10="urn:schemas-microsoft-com:office:word" xmlns:w="http://schemas.openxmlformats.org/wordprocessingml/2006/main" xmlns:w14="http://schemas.microsoft.com/office/word/2010/wordml" xmlns:w15="http://schemas.microsoft.com/office/word/2012/wordml" xmlns:w16se="http://schemas.microsoft.com/office/word/2015/wordml/symex" xmlns:wpg="http://schemas.microsoft.com/office/word/2010/wordprocessingGroup" xmlns:wpi="http://schemas.microsoft.com/office/word/2010/wordprocessingInk" xmlns:wne="http://schemas.microsoft.com/office/word/2006/wordml" xmlns:wps="http://schemas.microsoft.com/office/word/2010/wordprocessingShape" mc:Ignorable="w14 w15 w16se wp14">
+<w:document xmlns:wpc="http://schemas.microsoft.com/office/word/2010/wordprocessingCanvas" xmlns:cx="http://schemas.microsoft.com/office/drawing/2014/chartex" xmlns:cx1="http://schemas.microsoft.com/office/drawing/2015/9/8/chartex" xmlns:cx2="http://schemas.microsoft.com/office/drawing/2015/10/21/chartex" xmlns:cx3="http://schemas.microsoft.com/office/drawing/2016/5/9/chartex" xmlns:cx4="http://schemas.microsoft.com/office/drawing/2016/5/10/chartex" xmlns:cx5="http://schemas.microsoft.com/office/drawing/2016/5/11/chartex" xmlns:cx6="http://schemas.microsoft.com/office/drawing/2016/5/12/chartex" xmlns:cx7="http://schemas.microsoft.com/office/drawing/2016/5/13/chartex" xmlns:cx8="http://schemas.microsoft.com/office/drawing/2016/5/14/chartex" xmlns:mc="http://schemas.openxmlformats.org/markup-compatibility/2006" xmlns:aink="http://schemas.microsoft.com/office/drawing/2016/ink" xmlns:am3d="http://schemas.microsoft.com/office/drawing/2017/model3d" xmlns:o="urn:schemas-microsoft-com:office:office" xmlns:r="http://schemas.openxmlformats.org/officeDocument/2006/relationships" xmlns:m="http://schemas.openxmlformats.org/officeDocument/2006/math" xmlns:v="urn:schemas-microsoft-com:vml" xmlns:wp14="http://schemas.microsoft.com/office/word/2010/wordprocessingDrawing" xmlns:wp="http://schemas.openxmlformats.org/drawingml/2006/wordprocessingDrawing" xmlns:w10="urn:schemas-microsoft-com:office:word" xmlns:w="http://schemas.openxmlformats.org/wordprocessingml/2006/main" xmlns:w14="http://schemas.microsoft.com/office/word/2010/wordml" xmlns:w15="http://schemas.microsoft.com/office/word/2012/wordml" xmlns:w16cex="http://schemas.microsoft.com/office/word/2018/wordml/cex" xmlns:w16cid="http://schemas.microsoft.com/office/word/2016/wordml/cid" xmlns:w16="http://schemas.microsoft.com/office/word/2018/wordml" xmlns:w16sdtdh="http://schemas.microsoft.com/office/word/2020/wordml/sdtdatahash" xmlns:w16se="http://schemas.microsoft.com/office/word/2015/wordml/symex" xmlns:wpg="http://schemas.microsoft.com/office/word/2010/wordprocessingGroup" xmlns:wpi="http://schemas.microsoft.com/office/word/2010/wordprocessingInk" xmlns:wne="http://schemas.microsoft.com/office/word/2006/wordml" xmlns:wps="http://schemas.microsoft.com/office/word/2010/wordprocessingShape" mc:Ignorable="w14 w15 w16se w16cid w16 w16cex w16sdtdh wp14">
   <w:body>
     <w:p>
       <w:pPr>
@@ -90,6 +90,64 @@
       <w:pPr>
         <w:spacing w:after="0"/>
       </w:pPr>
+      <w:r>
+        <w:rPr>
+          <w:noProof/>
+        </w:rPr>
+        <w:drawing>
+          <wp:inline distT="0" distB="0" distL="0" distR="0" wp14:anchorId="4D449AED" wp14:editId="69C463ED">
+            <wp:extent cx="4455246" cy="3343275"/>
+            <wp:effectExtent l="0" t="0" r="2540" b="0"/>
+            <wp:docPr id="1" name="Image 1"/>
+            <wp:cNvGraphicFramePr>
+              <a:graphicFrameLocks xmlns:a="http://schemas.openxmlformats.org/drawingml/2006/main" noChangeAspect="1"/>
+            </wp:cNvGraphicFramePr>
+            <a:graphic xmlns:a="http://schemas.openxmlformats.org/drawingml/2006/main">
+              <a:graphicData uri="http://schemas.openxmlformats.org/drawingml/2006/picture">
+                <pic:pic xmlns:pic="http://schemas.openxmlformats.org/drawingml/2006/picture">
+                  <pic:nvPicPr>
+                    <pic:cNvPr id="0" name="Picture 1"/>
+                    <pic:cNvPicPr>
+                      <a:picLocks noChangeAspect="1" noChangeArrowheads="1"/>
+                    </pic:cNvPicPr>
+                  </pic:nvPicPr>
+                  <pic:blipFill>
+                    <a:blip r:embed="rId4" cstate="print">
+                      <a:extLst>
+                        <a:ext uri="{28A0092B-C50C-407E-A947-70E740481C1C}">
+                          <a14:useLocalDpi xmlns:a14="http://schemas.microsoft.com/office/drawing/2010/main" val="0"/>
+                        </a:ext>
+                      </a:extLst>
+                    </a:blip>
+                    <a:srcRect/>
+                    <a:stretch>
+                      <a:fillRect/>
+                    </a:stretch>
+                  </pic:blipFill>
+                  <pic:spPr bwMode="auto">
+                    <a:xfrm>
+                      <a:off x="0" y="0"/>
+                      <a:ext cx="4475809" cy="3358706"/>
+                    </a:xfrm>
+                    <a:prstGeom prst="rect">
+                      <a:avLst/>
+                    </a:prstGeom>
+                    <a:noFill/>
+                    <a:ln>
+                      <a:noFill/>
+                    </a:ln>
+                  </pic:spPr>
+                </pic:pic>
+              </a:graphicData>
+            </a:graphic>
+          </wp:inline>
+        </w:drawing>
+      </w:r>
+    </w:p>
+    <w:p>
+      <w:pPr>
+        <w:spacing w:after="0"/>
+      </w:pPr>
     </w:p>
     <w:p>
       <w:pPr>
@@ -154,18 +212,77 @@
       <w:pPr>
         <w:spacing w:after="0"/>
       </w:pPr>
-    </w:p>
-    <w:p>
-      <w:pPr>
-        <w:spacing w:after="0"/>
-        <w:rPr>
-          <w:u w:val="single"/>
-        </w:rPr>
-      </w:pPr>
-      <w:r>
-        <w:rPr>
-          <w:u w:val="single"/>
-        </w:rPr>
+      <w:r>
+        <w:rPr>
+          <w:noProof/>
+        </w:rPr>
+        <w:drawing>
+          <wp:inline distT="0" distB="0" distL="0" distR="0" wp14:anchorId="087F6F20" wp14:editId="036DBF6D">
+            <wp:extent cx="3396152" cy="2994120"/>
+            <wp:effectExtent l="0" t="8573" r="5398" b="5397"/>
+            <wp:docPr id="2" name="Image 2"/>
+            <wp:cNvGraphicFramePr>
+              <a:graphicFrameLocks xmlns:a="http://schemas.openxmlformats.org/drawingml/2006/main" noChangeAspect="1"/>
+            </wp:cNvGraphicFramePr>
+            <a:graphic xmlns:a="http://schemas.openxmlformats.org/drawingml/2006/main">
+              <a:graphicData uri="http://schemas.openxmlformats.org/drawingml/2006/picture">
+                <pic:pic xmlns:pic="http://schemas.openxmlformats.org/drawingml/2006/picture">
+                  <pic:nvPicPr>
+                    <pic:cNvPr id="0" name="Picture 2"/>
+                    <pic:cNvPicPr>
+                      <a:picLocks noChangeAspect="1" noChangeArrowheads="1"/>
+                    </pic:cNvPicPr>
+                  </pic:nvPicPr>
+                  <pic:blipFill>
+                    <a:blip r:embed="rId5" cstate="print">
+                      <a:extLst>
+                        <a:ext uri="{28A0092B-C50C-407E-A947-70E740481C1C}">
+                          <a14:useLocalDpi xmlns:a14="http://schemas.microsoft.com/office/drawing/2010/main" val="0"/>
+                        </a:ext>
+                      </a:extLst>
+                    </a:blip>
+                    <a:srcRect/>
+                    <a:stretch>
+                      <a:fillRect/>
+                    </a:stretch>
+                  </pic:blipFill>
+                  <pic:spPr bwMode="auto">
+                    <a:xfrm rot="5400000">
+                      <a:off x="0" y="0"/>
+                      <a:ext cx="3405270" cy="3002159"/>
+                    </a:xfrm>
+                    <a:prstGeom prst="rect">
+                      <a:avLst/>
+                    </a:prstGeom>
+                    <a:noFill/>
+                    <a:ln>
+                      <a:noFill/>
+                    </a:ln>
+                  </pic:spPr>
+                </pic:pic>
+              </a:graphicData>
+            </a:graphic>
+          </wp:inline>
+        </w:drawing>
+      </w:r>
+    </w:p>
+    <w:p>
+      <w:pPr>
+        <w:spacing w:after="0"/>
+      </w:pPr>
+    </w:p>
+    <w:p>
+      <w:pPr>
+        <w:spacing w:after="0"/>
+        <w:rPr>
+          <w:u w:val="single"/>
+        </w:rPr>
+      </w:pPr>
+      <w:r>
+        <w:rPr>
+          <w:u w:val="single"/>
+        </w:rPr>
+        <w:lastRenderedPageBreak/>
         <w:t>29 Janvier 2021 :</w:t>
       </w:r>
       <w:r>
@@ -205,6 +322,59 @@
       <w:pPr>
         <w:spacing w:after="0"/>
       </w:pPr>
+      <w:r>
+        <w:rPr>
+          <w:noProof/>
+        </w:rPr>
+        <w:drawing>
+          <wp:inline distT="0" distB="0" distL="0" distR="0" wp14:anchorId="6BD5C635" wp14:editId="00A9E88B">
+            <wp:extent cx="4352925" cy="4099580"/>
+            <wp:effectExtent l="0" t="0" r="0" b="0"/>
+            <wp:docPr id="3" name="Image 3"/>
+            <wp:cNvGraphicFramePr>
+              <a:graphicFrameLocks xmlns:a="http://schemas.openxmlformats.org/drawingml/2006/main" noChangeAspect="1"/>
+            </wp:cNvGraphicFramePr>
+            <a:graphic xmlns:a="http://schemas.openxmlformats.org/drawingml/2006/main">
+              <a:graphicData uri="http://schemas.openxmlformats.org/drawingml/2006/picture">
+                <pic:pic xmlns:pic="http://schemas.openxmlformats.org/drawingml/2006/picture">
+                  <pic:nvPicPr>
+                    <pic:cNvPr id="1" name=""/>
+                    <pic:cNvPicPr/>
+                  </pic:nvPicPr>
+                  <pic:blipFill>
+                    <a:blip r:embed="rId6"/>
+                    <a:stretch>
+                      <a:fillRect/>
+                    </a:stretch>
+                  </pic:blipFill>
+                  <pic:spPr>
+                    <a:xfrm>
+                      <a:off x="0" y="0"/>
+                      <a:ext cx="4388378" cy="4132969"/>
+                    </a:xfrm>
+                    <a:prstGeom prst="rect">
+                      <a:avLst/>
+                    </a:prstGeom>
+                  </pic:spPr>
+                </pic:pic>
+              </a:graphicData>
+            </a:graphic>
+          </wp:inline>
+        </w:drawing>
+      </w:r>
+    </w:p>
+    <w:p>
+      <w:pPr>
+        <w:spacing w:after="0"/>
+      </w:pPr>
+      <w:r>
+        <w:t>Une bulle de mon scénario (je ne voulais pas mettre toutes les bulles cela aurait été incompréhensible)</w:t>
+      </w:r>
+    </w:p>
+    <w:p>
+      <w:pPr>
+        <w:spacing w:after="0"/>
+      </w:pPr>
     </w:p>
     <w:p>
       <w:pPr>
@@ -273,21 +443,78 @@
     <w:p>
       <w:pPr>
         <w:spacing w:after="0"/>
-        <w:rPr>
-          <w:u w:val="single"/>
-        </w:rPr>
-      </w:pPr>
-      <w:r>
-        <w:rPr>
-          <w:u w:val="single"/>
-        </w:rPr>
-        <w:t xml:space="preserve">4 </w:t>
-      </w:r>
-      <w:r>
-        <w:rPr>
-          <w:u w:val="single"/>
-        </w:rPr>
-        <w:t>Février 2021 :</w:t>
+      </w:pPr>
+      <w:r>
+        <w:rPr>
+          <w:noProof/>
+        </w:rPr>
+        <w:drawing>
+          <wp:inline distT="0" distB="0" distL="0" distR="0" wp14:anchorId="147819BF" wp14:editId="0C802DAE">
+            <wp:extent cx="5760720" cy="1911350"/>
+            <wp:effectExtent l="0" t="0" r="0" b="0"/>
+            <wp:docPr id="5" name="Image 5"/>
+            <wp:cNvGraphicFramePr>
+              <a:graphicFrameLocks xmlns:a="http://schemas.openxmlformats.org/drawingml/2006/main" noChangeAspect="1"/>
+            </wp:cNvGraphicFramePr>
+            <a:graphic xmlns:a="http://schemas.openxmlformats.org/drawingml/2006/main">
+              <a:graphicData uri="http://schemas.openxmlformats.org/drawingml/2006/picture">
+                <pic:pic xmlns:pic="http://schemas.openxmlformats.org/drawingml/2006/picture">
+                  <pic:nvPicPr>
+                    <pic:cNvPr id="0" name="Picture 4"/>
+                    <pic:cNvPicPr>
+                      <a:picLocks noChangeAspect="1" noChangeArrowheads="1"/>
+                    </pic:cNvPicPr>
+                  </pic:nvPicPr>
+                  <pic:blipFill>
+                    <a:blip r:embed="rId7">
+                      <a:extLst>
+                        <a:ext uri="{28A0092B-C50C-407E-A947-70E740481C1C}">
+                          <a14:useLocalDpi xmlns:a14="http://schemas.microsoft.com/office/drawing/2010/main" val="0"/>
+                        </a:ext>
+                      </a:extLst>
+                    </a:blip>
+                    <a:srcRect/>
+                    <a:stretch>
+                      <a:fillRect/>
+                    </a:stretch>
+                  </pic:blipFill>
+                  <pic:spPr bwMode="auto">
+                    <a:xfrm>
+                      <a:off x="0" y="0"/>
+                      <a:ext cx="5760720" cy="1911350"/>
+                    </a:xfrm>
+                    <a:prstGeom prst="rect">
+                      <a:avLst/>
+                    </a:prstGeom>
+                    <a:noFill/>
+                    <a:ln>
+                      <a:noFill/>
+                    </a:ln>
+                  </pic:spPr>
+                </pic:pic>
+              </a:graphicData>
+            </a:graphic>
+          </wp:inline>
+        </w:drawing>
+      </w:r>
+    </w:p>
+    <w:p>
+      <w:pPr>
+        <w:spacing w:after="0"/>
+      </w:pPr>
+    </w:p>
+    <w:p>
+      <w:pPr>
+        <w:spacing w:after="0"/>
+        <w:rPr>
+          <w:u w:val="single"/>
+        </w:rPr>
+      </w:pPr>
+      <w:r>
+        <w:rPr>
+          <w:u w:val="single"/>
+        </w:rPr>
+        <w:t>4 Février 2021 :</w:t>
       </w:r>
       <w:r>
         <w:rPr>
@@ -338,13 +565,7 @@
         <w:rPr>
           <w:u w:val="single"/>
         </w:rPr>
-        <w:t>5</w:t>
-      </w:r>
-      <w:r>
-        <w:rPr>
-          <w:u w:val="single"/>
-        </w:rPr>
-        <w:t xml:space="preserve"> Février 2021 :</w:t>
+        <w:t>5 Février 2021 :</w:t>
       </w:r>
       <w:r>
         <w:rPr>
@@ -376,35 +597,80 @@
         <w:spacing w:after="0"/>
       </w:pPr>
       <w:r>
-        <w:t>Diagramme Séquence</w:t>
-      </w:r>
-      <w:r>
-        <w:t xml:space="preserve"> correction</w:t>
-      </w:r>
-    </w:p>
-    <w:p>
-      <w:pPr>
-        <w:spacing w:after="0"/>
-      </w:pPr>
-    </w:p>
-    <w:p>
-      <w:pPr>
-        <w:spacing w:after="0"/>
-        <w:rPr>
-          <w:u w:val="single"/>
-        </w:rPr>
-      </w:pPr>
-      <w:r>
-        <w:rPr>
-          <w:u w:val="single"/>
-        </w:rPr>
-        <w:t>8</w:t>
-      </w:r>
-      <w:r>
-        <w:rPr>
-          <w:u w:val="single"/>
-        </w:rPr>
-        <w:t xml:space="preserve"> Février 2021 :</w:t>
+        <w:t>Diagramme Séquence correction</w:t>
+      </w:r>
+    </w:p>
+    <w:p>
+      <w:pPr>
+        <w:spacing w:after="0"/>
+      </w:pPr>
+      <w:r>
+        <w:rPr>
+          <w:noProof/>
+        </w:rPr>
+        <w:lastRenderedPageBreak/>
+        <w:drawing>
+          <wp:inline distT="0" distB="0" distL="0" distR="0" wp14:anchorId="226979E5" wp14:editId="13C952C3">
+            <wp:extent cx="5760720" cy="2970530"/>
+            <wp:effectExtent l="0" t="0" r="0" b="1270"/>
+            <wp:docPr id="4" name="Image 4"/>
+            <wp:cNvGraphicFramePr>
+              <a:graphicFrameLocks xmlns:a="http://schemas.openxmlformats.org/drawingml/2006/main" noChangeAspect="1"/>
+            </wp:cNvGraphicFramePr>
+            <a:graphic xmlns:a="http://schemas.openxmlformats.org/drawingml/2006/main">
+              <a:graphicData uri="http://schemas.openxmlformats.org/drawingml/2006/picture">
+                <pic:pic xmlns:pic="http://schemas.openxmlformats.org/drawingml/2006/picture">
+                  <pic:nvPicPr>
+                    <pic:cNvPr id="0" name="Picture 3"/>
+                    <pic:cNvPicPr>
+                      <a:picLocks noChangeAspect="1" noChangeArrowheads="1"/>
+                    </pic:cNvPicPr>
+                  </pic:nvPicPr>
+                  <pic:blipFill>
+                    <a:blip r:embed="rId8">
+                      <a:extLst>
+                        <a:ext uri="{28A0092B-C50C-407E-A947-70E740481C1C}">
+                          <a14:useLocalDpi xmlns:a14="http://schemas.microsoft.com/office/drawing/2010/main" val="0"/>
+                        </a:ext>
+                      </a:extLst>
+                    </a:blip>
+                    <a:srcRect/>
+                    <a:stretch>
+                      <a:fillRect/>
+                    </a:stretch>
+                  </pic:blipFill>
+                  <pic:spPr bwMode="auto">
+                    <a:xfrm>
+                      <a:off x="0" y="0"/>
+                      <a:ext cx="5760720" cy="2970530"/>
+                    </a:xfrm>
+                    <a:prstGeom prst="rect">
+                      <a:avLst/>
+                    </a:prstGeom>
+                    <a:noFill/>
+                    <a:ln>
+                      <a:noFill/>
+                    </a:ln>
+                  </pic:spPr>
+                </pic:pic>
+              </a:graphicData>
+            </a:graphic>
+          </wp:inline>
+        </w:drawing>
+      </w:r>
+    </w:p>
+    <w:p>
+      <w:pPr>
+        <w:spacing w:after="0"/>
+        <w:rPr>
+          <w:u w:val="single"/>
+        </w:rPr>
+      </w:pPr>
+      <w:r>
+        <w:rPr>
+          <w:u w:val="single"/>
+        </w:rPr>
+        <w:t>8 Février 2021 :</w:t>
       </w:r>
       <w:r>
         <w:rPr>
@@ -463,13 +729,7 @@
         <w:rPr>
           <w:u w:val="single"/>
         </w:rPr>
-        <w:t>11</w:t>
-      </w:r>
-      <w:r>
-        <w:rPr>
-          <w:u w:val="single"/>
-        </w:rPr>
-        <w:t xml:space="preserve"> Février 2021 :</w:t>
+        <w:t>11 Février 2021 :</w:t>
       </w:r>
       <w:r>
         <w:rPr>
@@ -520,13 +780,7 @@
         <w:rPr>
           <w:u w:val="single"/>
         </w:rPr>
-        <w:t>12</w:t>
-      </w:r>
-      <w:r>
-        <w:rPr>
-          <w:u w:val="single"/>
-        </w:rPr>
-        <w:t xml:space="preserve"> Février 2021 :</w:t>
+        <w:t>12 Février 2021 :</w:t>
       </w:r>
       <w:r>
         <w:rPr>
@@ -577,13 +831,7 @@
         <w:rPr>
           <w:u w:val="single"/>
         </w:rPr>
-        <w:t>15</w:t>
-      </w:r>
-      <w:r>
-        <w:rPr>
-          <w:u w:val="single"/>
-        </w:rPr>
-        <w:t xml:space="preserve"> Février 2021 :</w:t>
+        <w:t>15 Février 2021 :</w:t>
       </w:r>
       <w:r>
         <w:rPr>
@@ -615,10 +863,7 @@
         <w:spacing w:after="0"/>
       </w:pPr>
       <w:r>
-        <w:t>Etude Physique</w:t>
-      </w:r>
-      <w:r>
-        <w:t xml:space="preserve"> approfondie</w:t>
+        <w:t>Etude Physique approfondie</w:t>
       </w:r>
     </w:p>
     <w:p>
@@ -645,13 +890,7 @@
         <w:rPr>
           <w:u w:val="single"/>
         </w:rPr>
-        <w:t>18</w:t>
-      </w:r>
-      <w:r>
-        <w:rPr>
-          <w:u w:val="single"/>
-        </w:rPr>
-        <w:t xml:space="preserve"> Février 2021 :</w:t>
+        <w:t>18 Février 2021 :</w:t>
       </w:r>
       <w:r>
         <w:rPr>
@@ -742,10 +981,392 @@
         <w:spacing w:after="0"/>
       </w:pPr>
       <w:r>
-        <w:t>Revue 0</w:t>
-      </w:r>
-      <w:bookmarkStart w:id="0" w:name="_GoBack"/>
-      <w:bookmarkEnd w:id="0"/>
+        <w:t xml:space="preserve"> Prépa </w:t>
+      </w:r>
+      <w:r>
+        <w:t xml:space="preserve">Revue </w:t>
+      </w:r>
+      <w:r>
+        <w:t>1</w:t>
+      </w:r>
+    </w:p>
+    <w:p>
+      <w:pPr>
+        <w:spacing w:after="0"/>
+      </w:pPr>
+    </w:p>
+    <w:p>
+      <w:pPr>
+        <w:spacing w:after="0"/>
+        <w:rPr>
+          <w:u w:val="single"/>
+        </w:rPr>
+      </w:pPr>
+      <w:r>
+        <w:rPr>
+          <w:u w:val="single"/>
+        </w:rPr>
+        <w:t>11 Mars 2021 : (4h)</w:t>
+      </w:r>
+    </w:p>
+    <w:p>
+      <w:pPr>
+        <w:spacing w:after="0"/>
+      </w:pPr>
+      <w:r>
+        <w:t>Class User</w:t>
+      </w:r>
+    </w:p>
+    <w:p>
+      <w:pPr>
+        <w:spacing w:after="0"/>
+      </w:pPr>
+    </w:p>
+    <w:p>
+      <w:pPr>
+        <w:spacing w:after="0"/>
+        <w:rPr>
+          <w:u w:val="single"/>
+        </w:rPr>
+      </w:pPr>
+      <w:r>
+        <w:rPr>
+          <w:u w:val="single"/>
+        </w:rPr>
+        <w:t>12 Mars 2021 : (6h)</w:t>
+      </w:r>
+    </w:p>
+    <w:p>
+      <w:pPr>
+        <w:spacing w:after="0"/>
+      </w:pPr>
+      <w:r>
+        <w:t>Passage Revue 1</w:t>
+      </w:r>
+    </w:p>
+    <w:p>
+      <w:pPr>
+        <w:spacing w:after="0"/>
+      </w:pPr>
+      <w:r>
+        <w:t>MCD Corrigé</w:t>
+      </w:r>
+    </w:p>
+    <w:p>
+      <w:pPr>
+        <w:spacing w:after="0"/>
+      </w:pPr>
+      <w:r>
+        <w:t>Gantt</w:t>
+      </w:r>
+    </w:p>
+    <w:p>
+      <w:pPr>
+        <w:spacing w:after="0"/>
+      </w:pPr>
+    </w:p>
+    <w:p>
+      <w:pPr>
+        <w:spacing w:after="0"/>
+        <w:rPr>
+          <w:u w:val="single"/>
+        </w:rPr>
+      </w:pPr>
+      <w:r>
+        <w:rPr>
+          <w:u w:val="single"/>
+        </w:rPr>
+        <w:t>18 Mars 2021 : (3h)</w:t>
+      </w:r>
+    </w:p>
+    <w:p>
+      <w:pPr>
+        <w:spacing w:after="0"/>
+      </w:pPr>
+      <w:r>
+        <w:t>Gantt</w:t>
+      </w:r>
+    </w:p>
+    <w:p>
+      <w:pPr>
+        <w:spacing w:after="0"/>
+      </w:pPr>
+    </w:p>
+    <w:p>
+      <w:pPr>
+        <w:spacing w:after="0"/>
+      </w:pPr>
+      <w:r>
+        <w:rPr>
+          <w:u w:val="single"/>
+        </w:rPr>
+        <w:lastRenderedPageBreak/>
+        <w:t>19 Mars 2021 : (4h)</w:t>
+      </w:r>
+    </w:p>
+    <w:p>
+      <w:pPr>
+        <w:spacing w:after="0"/>
+      </w:pPr>
+      <w:r>
+        <w:t>BDD</w:t>
+      </w:r>
+    </w:p>
+    <w:p>
+      <w:pPr>
+        <w:spacing w:after="0"/>
+      </w:pPr>
+      <w:r>
+        <w:t>Class User</w:t>
+      </w:r>
+    </w:p>
+    <w:p>
+      <w:pPr>
+        <w:spacing w:after="0"/>
+      </w:pPr>
+    </w:p>
+    <w:p>
+      <w:pPr>
+        <w:spacing w:after="0"/>
+        <w:rPr>
+          <w:u w:val="single"/>
+        </w:rPr>
+      </w:pPr>
+      <w:r>
+        <w:rPr>
+          <w:u w:val="single"/>
+        </w:rPr>
+        <w:t>31 Mars 2021 : (4h)</w:t>
+      </w:r>
+    </w:p>
+    <w:p>
+      <w:pPr>
+        <w:spacing w:after="0"/>
+      </w:pPr>
+      <w:r>
+        <w:t>Class RFID</w:t>
+      </w:r>
+    </w:p>
+    <w:p>
+      <w:pPr>
+        <w:spacing w:after="0"/>
+      </w:pPr>
+    </w:p>
+    <w:p>
+      <w:pPr>
+        <w:spacing w:after="0"/>
+        <w:rPr>
+          <w:u w:val="single"/>
+        </w:rPr>
+      </w:pPr>
+      <w:r>
+        <w:rPr>
+          <w:u w:val="single"/>
+        </w:rPr>
+        <w:t>01 Avril 2021 : (4h)</w:t>
+      </w:r>
+    </w:p>
+    <w:p>
+      <w:pPr>
+        <w:spacing w:after="0"/>
+      </w:pPr>
+      <w:r>
+        <w:t>Class RFID</w:t>
+      </w:r>
+    </w:p>
+    <w:p>
+      <w:pPr>
+        <w:spacing w:after="0"/>
+      </w:pPr>
+    </w:p>
+    <w:p>
+      <w:pPr>
+        <w:spacing w:after="0"/>
+        <w:rPr>
+          <w:u w:val="single"/>
+        </w:rPr>
+      </w:pPr>
+      <w:r>
+        <w:rPr>
+          <w:u w:val="single"/>
+        </w:rPr>
+        <w:t xml:space="preserve">02 </w:t>
+      </w:r>
+      <w:r>
+        <w:rPr>
+          <w:u w:val="single"/>
+        </w:rPr>
+        <w:t>Avril 2021 : (</w:t>
+      </w:r>
+      <w:r>
+        <w:rPr>
+          <w:u w:val="single"/>
+        </w:rPr>
+        <w:t>4h</w:t>
+      </w:r>
+      <w:r>
+        <w:rPr>
+          <w:u w:val="single"/>
+        </w:rPr>
+        <w:t>)</w:t>
+      </w:r>
+    </w:p>
+    <w:p>
+      <w:pPr>
+        <w:spacing w:after="0"/>
+      </w:pPr>
+      <w:r>
+        <w:t>Class RFID</w:t>
+      </w:r>
+    </w:p>
+    <w:p>
+      <w:pPr>
+        <w:spacing w:after="0"/>
+      </w:pPr>
+    </w:p>
+    <w:p>
+      <w:pPr>
+        <w:spacing w:after="0"/>
+        <w:rPr>
+          <w:u w:val="single"/>
+        </w:rPr>
+      </w:pPr>
+      <w:r>
+        <w:rPr>
+          <w:u w:val="single"/>
+        </w:rPr>
+        <w:t xml:space="preserve">06 </w:t>
+      </w:r>
+      <w:r>
+        <w:rPr>
+          <w:u w:val="single"/>
+        </w:rPr>
+        <w:t>Avril 2021 : (</w:t>
+      </w:r>
+      <w:r>
+        <w:rPr>
+          <w:u w:val="single"/>
+        </w:rPr>
+        <w:t>4h</w:t>
+      </w:r>
+      <w:r>
+        <w:rPr>
+          <w:u w:val="single"/>
+        </w:rPr>
+        <w:t>)</w:t>
+      </w:r>
+    </w:p>
+    <w:p>
+      <w:pPr>
+        <w:spacing w:after="0"/>
+      </w:pPr>
+      <w:r>
+        <w:t>Class RFID</w:t>
+      </w:r>
+    </w:p>
+    <w:p>
+      <w:pPr>
+        <w:spacing w:after="0"/>
+      </w:pPr>
+    </w:p>
+    <w:p>
+      <w:pPr>
+        <w:spacing w:after="0"/>
+        <w:rPr>
+          <w:u w:val="single"/>
+        </w:rPr>
+      </w:pPr>
+      <w:r>
+        <w:rPr>
+          <w:u w:val="single"/>
+        </w:rPr>
+        <w:t xml:space="preserve">07 </w:t>
+      </w:r>
+      <w:r>
+        <w:rPr>
+          <w:u w:val="single"/>
+        </w:rPr>
+        <w:t>Avril 2021 : (</w:t>
+      </w:r>
+      <w:r>
+        <w:rPr>
+          <w:u w:val="single"/>
+        </w:rPr>
+        <w:t>4h</w:t>
+      </w:r>
+      <w:r>
+        <w:rPr>
+          <w:u w:val="single"/>
+        </w:rPr>
+        <w:t>)</w:t>
+      </w:r>
+    </w:p>
+    <w:p>
+      <w:pPr>
+        <w:spacing w:after="0"/>
+      </w:pPr>
+      <w:r>
+        <w:t>Class RFID</w:t>
+      </w:r>
+    </w:p>
+    <w:p>
+      <w:pPr>
+        <w:spacing w:after="0"/>
+      </w:pPr>
+    </w:p>
+    <w:p>
+      <w:pPr>
+        <w:spacing w:after="0"/>
+        <w:rPr>
+          <w:u w:val="single"/>
+        </w:rPr>
+      </w:pPr>
+      <w:r>
+        <w:rPr>
+          <w:u w:val="single"/>
+        </w:rPr>
+        <w:t>08 Avril 2021 : (4h)</w:t>
+      </w:r>
+    </w:p>
+    <w:p>
+      <w:pPr>
+        <w:spacing w:after="0"/>
+      </w:pPr>
+      <w:r>
+        <w:t>Class Course</w:t>
+      </w:r>
+    </w:p>
+    <w:p>
+      <w:pPr>
+        <w:spacing w:after="0"/>
+      </w:pPr>
+    </w:p>
+    <w:p>
+      <w:pPr>
+        <w:spacing w:after="0"/>
+        <w:rPr>
+          <w:u w:val="single"/>
+        </w:rPr>
+      </w:pPr>
+      <w:r>
+        <w:rPr>
+          <w:u w:val="single"/>
+        </w:rPr>
+        <w:t>26 Avril 2021 : (3h)</w:t>
+      </w:r>
+    </w:p>
+    <w:p>
+      <w:pPr>
+        <w:spacing w:after="0"/>
+      </w:pPr>
+      <w:r>
+        <w:t>Class Course</w:t>
+      </w:r>
+    </w:p>
+    <w:p>
+      <w:pPr>
+        <w:spacing w:after="0"/>
+      </w:pPr>
     </w:p>
     <w:sectPr>
       <w:pgSz w:w="11906" w:h="16838"/>
@@ -758,7 +1379,7 @@
 </file>
 
 <file path=word/styles.xml><?xml version="1.0" encoding="utf-8"?>
-<w:styles xmlns:mc="http://schemas.openxmlformats.org/markup-compatibility/2006" xmlns:r="http://schemas.openxmlformats.org/officeDocument/2006/relationships" xmlns:w="http://schemas.openxmlformats.org/wordprocessingml/2006/main" xmlns:w14="http://schemas.microsoft.com/office/word/2010/wordml" xmlns:w15="http://schemas.microsoft.com/office/word/2012/wordml" xmlns:w16se="http://schemas.microsoft.com/office/word/2015/wordml/symex" mc:Ignorable="w14 w15 w16se">
+<w:styles xmlns:mc="http://schemas.openxmlformats.org/markup-compatibility/2006" xmlns:r="http://schemas.openxmlformats.org/officeDocument/2006/relationships" xmlns:w="http://schemas.openxmlformats.org/wordprocessingml/2006/main" xmlns:w14="http://schemas.microsoft.com/office/word/2010/wordml" xmlns:w15="http://schemas.microsoft.com/office/word/2012/wordml" xmlns:w16cex="http://schemas.microsoft.com/office/word/2018/wordml/cex" xmlns:w16cid="http://schemas.microsoft.com/office/word/2016/wordml/cid" xmlns:w16="http://schemas.microsoft.com/office/word/2018/wordml" xmlns:w16sdtdh="http://schemas.microsoft.com/office/word/2020/wordml/sdtdatahash" xmlns:w16se="http://schemas.microsoft.com/office/word/2015/wordml/symex" mc:Ignorable="w14 w15 w16se w16cid w16 w16cex w16sdtdh">
   <w:docDefaults>
     <w:rPrDefault>
       <w:rPr>
@@ -774,7 +1395,7 @@
       </w:pPr>
     </w:pPrDefault>
   </w:docDefaults>
-  <w:latentStyles w:defLockedState="0" w:defUIPriority="99" w:defSemiHidden="0" w:defUnhideWhenUsed="0" w:defQFormat="0" w:count="371">
+  <w:latentStyles w:defLockedState="0" w:defUIPriority="99" w:defSemiHidden="0" w:defUnhideWhenUsed="0" w:defQFormat="0" w:count="376">
     <w:lsdException w:name="Normal" w:uiPriority="0" w:qFormat="1"/>
     <w:lsdException w:name="heading 1" w:uiPriority="9" w:qFormat="1"/>
     <w:lsdException w:name="heading 2" w:semiHidden="1" w:uiPriority="9" w:unhideWhenUsed="1" w:qFormat="1"/>
@@ -880,7 +1501,6 @@
     <w:lsdException w:name="HTML Sample" w:semiHidden="1" w:unhideWhenUsed="1"/>
     <w:lsdException w:name="HTML Typewriter" w:semiHidden="1" w:unhideWhenUsed="1"/>
     <w:lsdException w:name="HTML Variable" w:semiHidden="1" w:unhideWhenUsed="1"/>
-    <w:lsdException w:name="Normal Table" w:semiHidden="1" w:unhideWhenUsed="1"/>
     <w:lsdException w:name="annotation subject" w:semiHidden="1" w:unhideWhenUsed="1"/>
     <w:lsdException w:name="No List" w:semiHidden="1" w:unhideWhenUsed="1"/>
     <w:lsdException w:name="Outline List 1" w:semiHidden="1" w:unhideWhenUsed="1"/>
@@ -923,11 +1543,8 @@
     <w:lsdException w:name="Table Contemporary" w:semiHidden="1" w:unhideWhenUsed="1"/>
     <w:lsdException w:name="Table Elegant" w:semiHidden="1" w:unhideWhenUsed="1"/>
     <w:lsdException w:name="Table Professional" w:semiHidden="1" w:unhideWhenUsed="1"/>
-    <w:lsdException w:name="Table Subtle 1" w:semiHidden="1" w:unhideWhenUsed="1"/>
     <w:lsdException w:name="Table Subtle 2" w:semiHidden="1" w:unhideWhenUsed="1"/>
     <w:lsdException w:name="Table Web 1" w:semiHidden="1" w:unhideWhenUsed="1"/>
-    <w:lsdException w:name="Table Web 2" w:semiHidden="1" w:unhideWhenUsed="1"/>
-    <w:lsdException w:name="Table Web 3" w:semiHidden="1" w:unhideWhenUsed="1"/>
     <w:lsdException w:name="Balloon Text" w:semiHidden="1" w:unhideWhenUsed="1"/>
     <w:lsdException w:name="Table Grid" w:uiPriority="39"/>
     <w:lsdException w:name="Table Theme" w:semiHidden="1" w:unhideWhenUsed="1"/>
@@ -1146,6 +1763,11 @@
     <w:lsdException w:name="List Table 5 Dark Accent 6" w:uiPriority="50"/>
     <w:lsdException w:name="List Table 6 Colorful Accent 6" w:uiPriority="51"/>
     <w:lsdException w:name="List Table 7 Colorful Accent 6" w:uiPriority="52"/>
+    <w:lsdException w:name="Mention" w:semiHidden="1" w:unhideWhenUsed="1"/>
+    <w:lsdException w:name="Smart Hyperlink" w:semiHidden="1" w:unhideWhenUsed="1"/>
+    <w:lsdException w:name="Hashtag" w:semiHidden="1" w:unhideWhenUsed="1"/>
+    <w:lsdException w:name="Unresolved Mention" w:semiHidden="1" w:unhideWhenUsed="1"/>
+    <w:lsdException w:name="Smart Link" w:semiHidden="1" w:unhideWhenUsed="1"/>
   </w:latentStyles>
   <w:style w:type="paragraph" w:default="1" w:styleId="Normal">
     <w:name w:val="Normal"/>

</xml_diff>

<commit_message>
modif test crea course
</commit_message>
<xml_diff>
--- a/Ressources/CarnetDeBord_Projet_CrossLaPro_E1_Colbert.docx
+++ b/Ressources/CarnetDeBord_Projet_CrossLaPro_E1_Colbert.docx
@@ -200,13 +200,8 @@
         <w:spacing w:after="0"/>
       </w:pPr>
       <w:r>
-        <w:t xml:space="preserve">Entretien avec M. </w:t>
-      </w:r>
-      <w:proofErr w:type="spellStart"/>
-      <w:r>
-        <w:t>Gremont</w:t>
-      </w:r>
-      <w:proofErr w:type="spellEnd"/>
+        <w:t>Entretien avec M. Gremont</w:t>
+      </w:r>
     </w:p>
     <w:p>
       <w:pPr>
@@ -707,6 +702,31 @@
     </w:p>
     <w:p>
       <w:pPr>
+        <w:pStyle w:val="NormalWeb"/>
+        <w:spacing w:before="0" w:beforeAutospacing="0" w:after="160" w:afterAutospacing="0"/>
+        <w:ind w:firstLine="708"/>
+        <w:jc w:val="both"/>
+      </w:pPr>
+      <w:hyperlink r:id="rId9" w:history="1">
+        <w:r>
+          <w:rPr>
+            <w:rStyle w:val="Lienhypertexte"/>
+            <w:rFonts w:ascii="Calibri" w:hAnsi="Calibri" w:cs="Calibri"/>
+            <w:color w:val="0563C1"/>
+            <w:sz w:val="22"/>
+            <w:szCs w:val="22"/>
+          </w:rPr>
+          <w:t>https://rfid.ooreka.fr/comprendre/lecteur-rfid</w:t>
+        </w:r>
+      </w:hyperlink>
+    </w:p>
+    <w:p>
+      <w:pPr>
+        <w:spacing w:after="0"/>
+      </w:pPr>
+    </w:p>
+    <w:p>
+      <w:pPr>
         <w:spacing w:after="0"/>
       </w:pPr>
       <w:r>
@@ -717,6 +737,62 @@
       <w:pPr>
         <w:spacing w:after="0"/>
       </w:pPr>
+      <w:r>
+        <w:rPr>
+          <w:rFonts w:ascii="Calibri" w:hAnsi="Calibri" w:cs="Calibri"/>
+          <w:noProof/>
+          <w:color w:val="000000"/>
+          <w:bdr w:val="none" w:sz="0" w:space="0" w:color="auto" w:frame="1"/>
+        </w:rPr>
+        <w:drawing>
+          <wp:inline distT="0" distB="0" distL="0" distR="0" wp14:anchorId="674DA6EA" wp14:editId="3EEFB080">
+            <wp:extent cx="5760720" cy="4104005"/>
+            <wp:effectExtent l="0" t="0" r="0" b="0"/>
+            <wp:docPr id="6" name="Image 6"/>
+            <wp:cNvGraphicFramePr>
+              <a:graphicFrameLocks xmlns:a="http://schemas.openxmlformats.org/drawingml/2006/main" noChangeAspect="1"/>
+            </wp:cNvGraphicFramePr>
+            <a:graphic xmlns:a="http://schemas.openxmlformats.org/drawingml/2006/main">
+              <a:graphicData uri="http://schemas.openxmlformats.org/drawingml/2006/picture">
+                <pic:pic xmlns:pic="http://schemas.openxmlformats.org/drawingml/2006/picture">
+                  <pic:nvPicPr>
+                    <pic:cNvPr id="0" name="Picture 1"/>
+                    <pic:cNvPicPr>
+                      <a:picLocks noChangeAspect="1" noChangeArrowheads="1"/>
+                    </pic:cNvPicPr>
+                  </pic:nvPicPr>
+                  <pic:blipFill>
+                    <a:blip r:embed="rId10">
+                      <a:extLst>
+                        <a:ext uri="{28A0092B-C50C-407E-A947-70E740481C1C}">
+                          <a14:useLocalDpi xmlns:a14="http://schemas.microsoft.com/office/drawing/2010/main" val="0"/>
+                        </a:ext>
+                      </a:extLst>
+                    </a:blip>
+                    <a:srcRect/>
+                    <a:stretch>
+                      <a:fillRect/>
+                    </a:stretch>
+                  </pic:blipFill>
+                  <pic:spPr bwMode="auto">
+                    <a:xfrm>
+                      <a:off x="0" y="0"/>
+                      <a:ext cx="5760720" cy="4104005"/>
+                    </a:xfrm>
+                    <a:prstGeom prst="rect">
+                      <a:avLst/>
+                    </a:prstGeom>
+                    <a:noFill/>
+                    <a:ln>
+                      <a:noFill/>
+                    </a:ln>
+                  </pic:spPr>
+                </pic:pic>
+              </a:graphicData>
+            </a:graphic>
+          </wp:inline>
+        </w:drawing>
+      </w:r>
     </w:p>
     <w:p>
       <w:pPr>
@@ -766,6 +842,31 @@
     </w:p>
     <w:p>
       <w:pPr>
+        <w:pStyle w:val="NormalWeb"/>
+        <w:spacing w:before="0" w:beforeAutospacing="0" w:after="160" w:afterAutospacing="0"/>
+        <w:ind w:firstLine="708"/>
+        <w:jc w:val="both"/>
+      </w:pPr>
+      <w:hyperlink r:id="rId11" w:history="1">
+        <w:r>
+          <w:rPr>
+            <w:rStyle w:val="Lienhypertexte"/>
+            <w:rFonts w:ascii="Calibri" w:hAnsi="Calibri" w:cs="Calibri"/>
+            <w:color w:val="0563C1"/>
+            <w:sz w:val="22"/>
+            <w:szCs w:val="22"/>
+          </w:rPr>
+          <w:t>https://sbedirect.com/fr/blog/article/comprendre-la-rfid-en-10-points.html</w:t>
+        </w:r>
+      </w:hyperlink>
+    </w:p>
+    <w:p>
+      <w:pPr>
+        <w:spacing w:after="0"/>
+      </w:pPr>
+    </w:p>
+    <w:p>
+      <w:pPr>
         <w:spacing w:after="0"/>
       </w:pPr>
     </w:p>
@@ -1057,6 +1158,64 @@
         <w:spacing w:after="0"/>
       </w:pPr>
       <w:r>
+        <w:rPr>
+          <w:noProof/>
+        </w:rPr>
+        <w:drawing>
+          <wp:inline distT="0" distB="0" distL="0" distR="0" wp14:anchorId="6CEFFBE3" wp14:editId="6726DF24">
+            <wp:extent cx="5760720" cy="3376295"/>
+            <wp:effectExtent l="0" t="0" r="0" b="0"/>
+            <wp:docPr id="7" name="Image 7"/>
+            <wp:cNvGraphicFramePr>
+              <a:graphicFrameLocks xmlns:a="http://schemas.openxmlformats.org/drawingml/2006/main" noChangeAspect="1"/>
+            </wp:cNvGraphicFramePr>
+            <a:graphic xmlns:a="http://schemas.openxmlformats.org/drawingml/2006/main">
+              <a:graphicData uri="http://schemas.openxmlformats.org/drawingml/2006/picture">
+                <pic:pic xmlns:pic="http://schemas.openxmlformats.org/drawingml/2006/picture">
+                  <pic:nvPicPr>
+                    <pic:cNvPr id="0" name="Picture 3"/>
+                    <pic:cNvPicPr>
+                      <a:picLocks noChangeAspect="1" noChangeArrowheads="1"/>
+                    </pic:cNvPicPr>
+                  </pic:nvPicPr>
+                  <pic:blipFill>
+                    <a:blip r:embed="rId12">
+                      <a:extLst>
+                        <a:ext uri="{28A0092B-C50C-407E-A947-70E740481C1C}">
+                          <a14:useLocalDpi xmlns:a14="http://schemas.microsoft.com/office/drawing/2010/main" val="0"/>
+                        </a:ext>
+                      </a:extLst>
+                    </a:blip>
+                    <a:srcRect/>
+                    <a:stretch>
+                      <a:fillRect/>
+                    </a:stretch>
+                  </pic:blipFill>
+                  <pic:spPr bwMode="auto">
+                    <a:xfrm>
+                      <a:off x="0" y="0"/>
+                      <a:ext cx="5760720" cy="3376295"/>
+                    </a:xfrm>
+                    <a:prstGeom prst="rect">
+                      <a:avLst/>
+                    </a:prstGeom>
+                    <a:noFill/>
+                    <a:ln>
+                      <a:noFill/>
+                    </a:ln>
+                  </pic:spPr>
+                </pic:pic>
+              </a:graphicData>
+            </a:graphic>
+          </wp:inline>
+        </w:drawing>
+      </w:r>
+    </w:p>
+    <w:p>
+      <w:pPr>
+        <w:spacing w:after="0"/>
+      </w:pPr>
+      <w:r>
         <w:t>Gantt</w:t>
       </w:r>
     </w:p>
@@ -1100,23 +1259,23 @@
         <w:rPr>
           <w:u w:val="single"/>
         </w:rPr>
+        <w:t>19 Mars 2021 : (4h)</w:t>
+      </w:r>
+    </w:p>
+    <w:p>
+      <w:pPr>
+        <w:spacing w:after="0"/>
+      </w:pPr>
+      <w:r>
+        <w:t>BDD</w:t>
+      </w:r>
+    </w:p>
+    <w:p>
+      <w:pPr>
+        <w:spacing w:after="0"/>
+      </w:pPr>
+      <w:r>
         <w:lastRenderedPageBreak/>
-        <w:t>19 Mars 2021 : (4h)</w:t>
-      </w:r>
-    </w:p>
-    <w:p>
-      <w:pPr>
-        <w:spacing w:after="0"/>
-      </w:pPr>
-      <w:r>
-        <w:t>BDD</w:t>
-      </w:r>
-    </w:p>
-    <w:p>
-      <w:pPr>
-        <w:spacing w:after="0"/>
-      </w:pPr>
-      <w:r>
         <w:t>Class User</w:t>
       </w:r>
     </w:p>
@@ -1190,25 +1349,7 @@
         <w:rPr>
           <w:u w:val="single"/>
         </w:rPr>
-        <w:t xml:space="preserve">02 </w:t>
-      </w:r>
-      <w:r>
-        <w:rPr>
-          <w:u w:val="single"/>
-        </w:rPr>
-        <w:t>Avril 2021 : (</w:t>
-      </w:r>
-      <w:r>
-        <w:rPr>
-          <w:u w:val="single"/>
-        </w:rPr>
-        <w:t>4h</w:t>
-      </w:r>
-      <w:r>
-        <w:rPr>
-          <w:u w:val="single"/>
-        </w:rPr>
-        <w:t>)</w:t>
+        <w:t>02 Avril 2021 : (4h)</w:t>
       </w:r>
     </w:p>
     <w:p>
@@ -1235,25 +1376,7 @@
         <w:rPr>
           <w:u w:val="single"/>
         </w:rPr>
-        <w:t xml:space="preserve">06 </w:t>
-      </w:r>
-      <w:r>
-        <w:rPr>
-          <w:u w:val="single"/>
-        </w:rPr>
-        <w:t>Avril 2021 : (</w:t>
-      </w:r>
-      <w:r>
-        <w:rPr>
-          <w:u w:val="single"/>
-        </w:rPr>
-        <w:t>4h</w:t>
-      </w:r>
-      <w:r>
-        <w:rPr>
-          <w:u w:val="single"/>
-        </w:rPr>
-        <w:t>)</w:t>
+        <w:t>06 Avril 2021 : (4h)</w:t>
       </w:r>
     </w:p>
     <w:p>
@@ -1280,25 +1403,7 @@
         <w:rPr>
           <w:u w:val="single"/>
         </w:rPr>
-        <w:t xml:space="preserve">07 </w:t>
-      </w:r>
-      <w:r>
-        <w:rPr>
-          <w:u w:val="single"/>
-        </w:rPr>
-        <w:t>Avril 2021 : (</w:t>
-      </w:r>
-      <w:r>
-        <w:rPr>
-          <w:u w:val="single"/>
-        </w:rPr>
-        <w:t>4h</w:t>
-      </w:r>
-      <w:r>
-        <w:rPr>
-          <w:u w:val="single"/>
-        </w:rPr>
-        <w:t>)</w:t>
+        <w:t>07 Avril 2021 : (4h)</w:t>
       </w:r>
     </w:p>
     <w:p>
@@ -1501,6 +1606,7 @@
     <w:lsdException w:name="HTML Sample" w:semiHidden="1" w:unhideWhenUsed="1"/>
     <w:lsdException w:name="HTML Typewriter" w:semiHidden="1" w:unhideWhenUsed="1"/>
     <w:lsdException w:name="HTML Variable" w:semiHidden="1" w:unhideWhenUsed="1"/>
+    <w:lsdException w:name="Normal Table" w:semiHidden="1" w:unhideWhenUsed="1"/>
     <w:lsdException w:name="annotation subject" w:semiHidden="1" w:unhideWhenUsed="1"/>
     <w:lsdException w:name="No List" w:semiHidden="1" w:unhideWhenUsed="1"/>
     <w:lsdException w:name="Outline List 1" w:semiHidden="1" w:unhideWhenUsed="1"/>
@@ -1543,8 +1649,11 @@
     <w:lsdException w:name="Table Contemporary" w:semiHidden="1" w:unhideWhenUsed="1"/>
     <w:lsdException w:name="Table Elegant" w:semiHidden="1" w:unhideWhenUsed="1"/>
     <w:lsdException w:name="Table Professional" w:semiHidden="1" w:unhideWhenUsed="1"/>
+    <w:lsdException w:name="Table Subtle 1" w:semiHidden="1" w:unhideWhenUsed="1"/>
     <w:lsdException w:name="Table Subtle 2" w:semiHidden="1" w:unhideWhenUsed="1"/>
     <w:lsdException w:name="Table Web 1" w:semiHidden="1" w:unhideWhenUsed="1"/>
+    <w:lsdException w:name="Table Web 2" w:semiHidden="1" w:unhideWhenUsed="1"/>
+    <w:lsdException w:name="Table Web 3" w:semiHidden="1" w:unhideWhenUsed="1"/>
     <w:lsdException w:name="Balloon Text" w:semiHidden="1" w:unhideWhenUsed="1"/>
     <w:lsdException w:name="Table Grid" w:uiPriority="39"/>
     <w:lsdException w:name="Table Theme" w:semiHidden="1" w:unhideWhenUsed="1"/>
@@ -1799,6 +1908,35 @@
     <w:uiPriority w:val="99"/>
     <w:semiHidden/>
     <w:unhideWhenUsed/>
+  </w:style>
+  <w:style w:type="paragraph" w:styleId="NormalWeb">
+    <w:name w:val="Normal (Web)"/>
+    <w:basedOn w:val="Normal"/>
+    <w:uiPriority w:val="99"/>
+    <w:semiHidden/>
+    <w:unhideWhenUsed/>
+    <w:rsid w:val="007A3760"/>
+    <w:pPr>
+      <w:spacing w:before="100" w:beforeAutospacing="1" w:after="100" w:afterAutospacing="1" w:line="240" w:lineRule="auto"/>
+    </w:pPr>
+    <w:rPr>
+      <w:rFonts w:ascii="Times New Roman" w:eastAsia="Times New Roman" w:hAnsi="Times New Roman" w:cs="Times New Roman"/>
+      <w:sz w:val="24"/>
+      <w:szCs w:val="24"/>
+      <w:lang w:eastAsia="fr-FR"/>
+    </w:rPr>
+  </w:style>
+  <w:style w:type="character" w:styleId="Lienhypertexte">
+    <w:name w:val="Hyperlink"/>
+    <w:basedOn w:val="Policepardfaut"/>
+    <w:uiPriority w:val="99"/>
+    <w:semiHidden/>
+    <w:unhideWhenUsed/>
+    <w:rsid w:val="007A3760"/>
+    <w:rPr>
+      <w:color w:val="0000FF"/>
+      <w:u w:val="single"/>
+    </w:rPr>
   </w:style>
 </w:styles>
 </file>

</xml_diff>

<commit_message>
menu deroulant select nom course et maj carnet de bord et seq
</commit_message>
<xml_diff>
--- a/Ressources/CarnetDeBord_Projet_CrossLaPro_E1_Colbert.docx
+++ b/Ressources/CarnetDeBord_Projet_CrossLaPro_E1_Colbert.docx
@@ -1546,6 +1546,144 @@
       <w:pPr>
         <w:spacing w:after="0"/>
       </w:pPr>
+      <w:r>
+        <w:t>Problème action form création</w:t>
+      </w:r>
+    </w:p>
+    <w:p>
+      <w:pPr>
+        <w:spacing w:after="0"/>
+      </w:pPr>
+    </w:p>
+    <w:p>
+      <w:pPr>
+        <w:spacing w:after="0"/>
+      </w:pPr>
+      <w:r>
+        <w:rPr>
+          <w:u w:val="single"/>
+        </w:rPr>
+        <w:t>28 Avril 2021 : (3h)</w:t>
+      </w:r>
+    </w:p>
+    <w:p>
+      <w:pPr>
+        <w:spacing w:after="0"/>
+      </w:pPr>
+      <w:r>
+        <w:t>Class Course</w:t>
+      </w:r>
+    </w:p>
+    <w:p>
+      <w:pPr>
+        <w:spacing w:after="0"/>
+      </w:pPr>
+      <w:r>
+        <w:t>Problème action form création</w:t>
+      </w:r>
+    </w:p>
+    <w:p>
+      <w:pPr>
+        <w:spacing w:after="0"/>
+      </w:pPr>
+    </w:p>
+    <w:p>
+      <w:pPr>
+        <w:spacing w:after="0"/>
+        <w:rPr>
+          <w:u w:val="single"/>
+        </w:rPr>
+      </w:pPr>
+      <w:r>
+        <w:rPr>
+          <w:u w:val="single"/>
+        </w:rPr>
+        <w:t>29 Avril 2021 : (4h)</w:t>
+      </w:r>
+    </w:p>
+    <w:p>
+      <w:pPr>
+        <w:spacing w:after="0"/>
+      </w:pPr>
+      <w:r>
+        <w:t>Class Course</w:t>
+      </w:r>
+    </w:p>
+    <w:p>
+      <w:pPr>
+        <w:spacing w:after="0"/>
+      </w:pPr>
+      <w:r>
+        <w:t>Résolution p</w:t>
+      </w:r>
+      <w:r>
+        <w:t>roblème action form création</w:t>
+      </w:r>
+    </w:p>
+    <w:p>
+      <w:pPr>
+        <w:spacing w:after="0"/>
+      </w:pPr>
+    </w:p>
+    <w:p>
+      <w:pPr>
+        <w:spacing w:after="0"/>
+      </w:pPr>
+      <w:r>
+        <w:rPr>
+          <w:u w:val="single"/>
+        </w:rPr>
+        <w:t>30 Avril 2021 : (7h)</w:t>
+      </w:r>
+    </w:p>
+    <w:p>
+      <w:pPr>
+        <w:spacing w:after="0"/>
+      </w:pPr>
+      <w:r>
+        <w:t>Class Course</w:t>
+      </w:r>
+    </w:p>
+    <w:p>
+      <w:pPr>
+        <w:spacing w:after="0"/>
+      </w:pPr>
+      <w:r>
+        <w:t xml:space="preserve">Mise au propre de la classe et réorganisation </w:t>
+      </w:r>
+    </w:p>
+    <w:p>
+      <w:pPr>
+        <w:spacing w:after="0"/>
+      </w:pPr>
+      <w:r>
+        <w:t>Class Tour</w:t>
+      </w:r>
+    </w:p>
+    <w:p>
+      <w:pPr>
+        <w:spacing w:after="0"/>
+      </w:pPr>
+      <w:r>
+        <w:t xml:space="preserve">Menu déroulant qui récupère l’id de la course et qui affiche </w:t>
+      </w:r>
+      <w:r>
+        <w:t xml:space="preserve">le nom de la course </w:t>
+      </w:r>
+    </w:p>
+    <w:p>
+      <w:pPr>
+        <w:spacing w:after="0"/>
+      </w:pPr>
+      <w:r>
+        <w:t xml:space="preserve">Et </w:t>
+      </w:r>
+      <w:r>
+        <w:t>paramétrage</w:t>
+      </w:r>
+      <w:r>
+        <w:t xml:space="preserve"> de la distance et insert dans la base</w:t>
+      </w:r>
     </w:p>
     <w:sectPr>
       <w:pgSz w:w="11906" w:h="16838"/>
@@ -1955,6 +2093,7 @@
   <w:style w:type="paragraph" w:default="1" w:styleId="Normal">
     <w:name w:val="Normal"/>
     <w:qFormat/>
+    <w:rsid w:val="00464A6D"/>
   </w:style>
   <w:style w:type="character" w:default="1" w:styleId="Policepardfaut">
     <w:name w:val="Default Paragraph Font"/>

</xml_diff>

<commit_message>
maj livrable et réorganisation
</commit_message>
<xml_diff>
--- a/Ressources/CarnetDeBord_Projet_CrossLaPro_E1_Colbert.docx
+++ b/Ressources/CarnetDeBord_Projet_CrossLaPro_E1_Colbert.docx
@@ -1,6 +1,6 @@
 
 <file path=word/document.xml><?xml version="1.0" encoding="utf-8"?>
-<w:document xmlns:wpc="http://schemas.microsoft.com/office/word/2010/wordprocessingCanvas" xmlns:cx="http://schemas.microsoft.com/office/drawing/2014/chartex" xmlns:cx1="http://schemas.microsoft.com/office/drawing/2015/9/8/chartex" xmlns:cx2="http://schemas.microsoft.com/office/drawing/2015/10/21/chartex" xmlns:cx3="http://schemas.microsoft.com/office/drawing/2016/5/9/chartex" xmlns:cx4="http://schemas.microsoft.com/office/drawing/2016/5/10/chartex" xmlns:cx5="http://schemas.microsoft.com/office/drawing/2016/5/11/chartex" xmlns:cx6="http://schemas.microsoft.com/office/drawing/2016/5/12/chartex" xmlns:cx7="http://schemas.microsoft.com/office/drawing/2016/5/13/chartex" xmlns:cx8="http://schemas.microsoft.com/office/drawing/2016/5/14/chartex" xmlns:mc="http://schemas.openxmlformats.org/markup-compatibility/2006" xmlns:aink="http://schemas.microsoft.com/office/drawing/2016/ink" xmlns:am3d="http://schemas.microsoft.com/office/drawing/2017/model3d" xmlns:o="urn:schemas-microsoft-com:office:office" xmlns:r="http://schemas.openxmlformats.org/officeDocument/2006/relationships" xmlns:m="http://schemas.openxmlformats.org/officeDocument/2006/math" xmlns:v="urn:schemas-microsoft-com:vml" xmlns:wp14="http://schemas.microsoft.com/office/word/2010/wordprocessingDrawing" xmlns:wp="http://schemas.openxmlformats.org/drawingml/2006/wordprocessingDrawing" xmlns:w10="urn:schemas-microsoft-com:office:word" xmlns:w="http://schemas.openxmlformats.org/wordprocessingml/2006/main" xmlns:w14="http://schemas.microsoft.com/office/word/2010/wordml" xmlns:w15="http://schemas.microsoft.com/office/word/2012/wordml" xmlns:w16cex="http://schemas.microsoft.com/office/word/2018/wordml/cex" xmlns:w16cid="http://schemas.microsoft.com/office/word/2016/wordml/cid" xmlns:w16="http://schemas.microsoft.com/office/word/2018/wordml" xmlns:w16sdtdh="http://schemas.microsoft.com/office/word/2020/wordml/sdtdatahash" xmlns:w16se="http://schemas.microsoft.com/office/word/2015/wordml/symex" xmlns:wpg="http://schemas.microsoft.com/office/word/2010/wordprocessingGroup" xmlns:wpi="http://schemas.microsoft.com/office/word/2010/wordprocessingInk" xmlns:wne="http://schemas.microsoft.com/office/word/2006/wordml" xmlns:wps="http://schemas.microsoft.com/office/word/2010/wordprocessingShape" mc:Ignorable="w14 w15 w16se w16cid w16 w16cex w16sdtdh wp14">
+<w:document xmlns:wpc="http://schemas.microsoft.com/office/word/2010/wordprocessingCanvas" xmlns:cx="http://schemas.microsoft.com/office/drawing/2014/chartex" xmlns:mc="http://schemas.openxmlformats.org/markup-compatibility/2006" xmlns:o="urn:schemas-microsoft-com:office:office" xmlns:r="http://schemas.openxmlformats.org/officeDocument/2006/relationships" xmlns:m="http://schemas.openxmlformats.org/officeDocument/2006/math" xmlns:v="urn:schemas-microsoft-com:vml" xmlns:wp14="http://schemas.microsoft.com/office/word/2010/wordprocessingDrawing" xmlns:wp="http://schemas.openxmlformats.org/drawingml/2006/wordprocessingDrawing" xmlns:w10="urn:schemas-microsoft-com:office:word" xmlns:w="http://schemas.openxmlformats.org/wordprocessingml/2006/main" xmlns:w14="http://schemas.microsoft.com/office/word/2010/wordml" xmlns:w15="http://schemas.microsoft.com/office/word/2012/wordml" xmlns:w16se="http://schemas.microsoft.com/office/word/2015/wordml/symex" xmlns:wpg="http://schemas.microsoft.com/office/word/2010/wordprocessingGroup" xmlns:wpi="http://schemas.microsoft.com/office/word/2010/wordprocessingInk" xmlns:wne="http://schemas.microsoft.com/office/word/2006/wordml" xmlns:wps="http://schemas.microsoft.com/office/word/2010/wordprocessingShape" mc:Ignorable="w14 w15 w16se wp14">
   <w:body>
     <w:p>
       <w:pPr>
@@ -93,6 +93,7 @@
       <w:r>
         <w:rPr>
           <w:noProof/>
+          <w:lang w:eastAsia="fr-FR"/>
         </w:rPr>
         <w:drawing>
           <wp:inline distT="0" distB="0" distL="0" distR="0" wp14:anchorId="4D449AED" wp14:editId="69C463ED">
@@ -210,6 +211,7 @@
       <w:r>
         <w:rPr>
           <w:noProof/>
+          <w:lang w:eastAsia="fr-FR"/>
         </w:rPr>
         <w:drawing>
           <wp:inline distT="0" distB="0" distL="0" distR="0" wp14:anchorId="087F6F20" wp14:editId="036DBF6D">
@@ -320,6 +322,7 @@
       <w:r>
         <w:rPr>
           <w:noProof/>
+          <w:lang w:eastAsia="fr-FR"/>
         </w:rPr>
         <w:drawing>
           <wp:inline distT="0" distB="0" distL="0" distR="0" wp14:anchorId="6BD5C635" wp14:editId="00A9E88B">
@@ -442,6 +445,7 @@
       <w:r>
         <w:rPr>
           <w:noProof/>
+          <w:lang w:eastAsia="fr-FR"/>
         </w:rPr>
         <w:drawing>
           <wp:inline distT="0" distB="0" distL="0" distR="0" wp14:anchorId="147819BF" wp14:editId="0C802DAE">
@@ -602,6 +606,7 @@
       <w:r>
         <w:rPr>
           <w:noProof/>
+          <w:lang w:eastAsia="fr-FR"/>
         </w:rPr>
         <w:lastRenderedPageBreak/>
         <w:drawing>
@@ -743,6 +748,7 @@
           <w:noProof/>
           <w:color w:val="000000"/>
           <w:bdr w:val="none" w:sz="0" w:space="0" w:color="auto" w:frame="1"/>
+          <w:lang w:eastAsia="fr-FR"/>
         </w:rPr>
         <w:drawing>
           <wp:inline distT="0" distB="0" distL="0" distR="0" wp14:anchorId="674DA6EA" wp14:editId="3EEFB080">
@@ -1136,6 +1142,14 @@
       <w:pPr>
         <w:spacing w:after="0"/>
       </w:pPr>
+      <w:r>
+        <w:t>Action Form connexion</w:t>
+      </w:r>
+    </w:p>
+    <w:p>
+      <w:pPr>
+        <w:spacing w:after="0"/>
+      </w:pPr>
     </w:p>
     <w:p>
       <w:pPr>
@@ -1174,6 +1188,7 @@
       <w:r>
         <w:rPr>
           <w:noProof/>
+          <w:lang w:eastAsia="fr-FR"/>
         </w:rPr>
         <w:drawing>
           <wp:inline distT="0" distB="0" distL="0" distR="0" wp14:anchorId="6CEFFBE3" wp14:editId="6726DF24">
@@ -1281,7 +1296,6 @@
         <w:spacing w:after="0"/>
       </w:pPr>
       <w:r>
-        <w:lastRenderedPageBreak/>
         <w:t>BDD</w:t>
       </w:r>
     </w:p>
@@ -1397,35 +1411,82 @@
     <w:p>
       <w:pPr>
         <w:spacing w:after="0"/>
-      </w:pPr>
-      <w:r>
+        <w:rPr>
+          <w:lang w:val="en-US"/>
+        </w:rPr>
+      </w:pPr>
+      <w:r>
+        <w:rPr>
+          <w:lang w:val="en-US"/>
+        </w:rPr>
         <w:t>Class RFID</w:t>
       </w:r>
     </w:p>
     <w:p>
       <w:pPr>
         <w:spacing w:after="0"/>
-      </w:pPr>
-    </w:p>
-    <w:p>
-      <w:pPr>
-        <w:spacing w:after="0"/>
-        <w:rPr>
-          <w:u w:val="single"/>
-        </w:rPr>
-      </w:pPr>
-      <w:r>
-        <w:rPr>
-          <w:u w:val="single"/>
-        </w:rPr>
-        <w:t>06 Avril 2021 : (4h)</w:t>
-      </w:r>
-    </w:p>
-    <w:p>
-      <w:pPr>
-        <w:spacing w:after="0"/>
-      </w:pPr>
-      <w:r>
+        <w:rPr>
+          <w:lang w:val="en-US"/>
+        </w:rPr>
+      </w:pPr>
+    </w:p>
+    <w:p>
+      <w:pPr>
+        <w:spacing w:after="0"/>
+        <w:rPr>
+          <w:u w:val="single"/>
+          <w:lang w:val="en-US"/>
+        </w:rPr>
+      </w:pPr>
+      <w:r>
+        <w:rPr>
+          <w:u w:val="single"/>
+          <w:lang w:val="en-US"/>
+        </w:rPr>
+        <w:t xml:space="preserve">06 Avril </w:t>
+      </w:r>
+      <w:r>
+        <w:rPr>
+          <w:u w:val="single"/>
+          <w:lang w:val="en-US"/>
+        </w:rPr>
+        <w:t>2021</w:t>
+      </w:r>
+      <w:r>
+        <w:rPr>
+          <w:u w:val="single"/>
+          <w:lang w:val="en-US"/>
+        </w:rPr>
+        <w:t xml:space="preserve"> </w:t>
+      </w:r>
+      <w:bookmarkStart w:id="0" w:name="_GoBack"/>
+      <w:bookmarkEnd w:id="0"/>
+      <w:r>
+        <w:rPr>
+          <w:u w:val="single"/>
+          <w:lang w:val="en-US"/>
+        </w:rPr>
+        <w:t>:</w:t>
+      </w:r>
+      <w:r>
+        <w:rPr>
+          <w:u w:val="single"/>
+          <w:lang w:val="en-US"/>
+        </w:rPr>
+        <w:t xml:space="preserve"> (4h)</w:t>
+      </w:r>
+    </w:p>
+    <w:p>
+      <w:pPr>
+        <w:spacing w:after="0"/>
+        <w:rPr>
+          <w:lang w:val="en-US"/>
+        </w:rPr>
+      </w:pPr>
+      <w:r>
+        <w:rPr>
+          <w:lang w:val="en-US"/>
+        </w:rPr>
         <w:t>Class RFID</w:t>
       </w:r>
     </w:p>
@@ -1614,10 +1675,7 @@
         <w:spacing w:after="0"/>
       </w:pPr>
       <w:r>
-        <w:t>Résolution p</w:t>
-      </w:r>
-      <w:r>
-        <w:t>roblème action form création</w:t>
+        <w:t>Résolution problème action form création</w:t>
       </w:r>
     </w:p>
     <w:p>
@@ -1696,7 +1754,7 @@
 </file>
 
 <file path=word/styles.xml><?xml version="1.0" encoding="utf-8"?>
-<w:styles xmlns:mc="http://schemas.openxmlformats.org/markup-compatibility/2006" xmlns:r="http://schemas.openxmlformats.org/officeDocument/2006/relationships" xmlns:w="http://schemas.openxmlformats.org/wordprocessingml/2006/main" xmlns:w14="http://schemas.microsoft.com/office/word/2010/wordml" xmlns:w15="http://schemas.microsoft.com/office/word/2012/wordml" xmlns:w16cex="http://schemas.microsoft.com/office/word/2018/wordml/cex" xmlns:w16cid="http://schemas.microsoft.com/office/word/2016/wordml/cid" xmlns:w16="http://schemas.microsoft.com/office/word/2018/wordml" xmlns:w16sdtdh="http://schemas.microsoft.com/office/word/2020/wordml/sdtdatahash" xmlns:w16se="http://schemas.microsoft.com/office/word/2015/wordml/symex" mc:Ignorable="w14 w15 w16se w16cid w16 w16cex w16sdtdh">
+<w:styles xmlns:mc="http://schemas.openxmlformats.org/markup-compatibility/2006" xmlns:r="http://schemas.openxmlformats.org/officeDocument/2006/relationships" xmlns:w="http://schemas.openxmlformats.org/wordprocessingml/2006/main" xmlns:w14="http://schemas.microsoft.com/office/word/2010/wordml" xmlns:w15="http://schemas.microsoft.com/office/word/2012/wordml" xmlns:w16se="http://schemas.microsoft.com/office/word/2015/wordml/symex" mc:Ignorable="w14 w15 w16se">
   <w:docDefaults>
     <w:rPrDefault>
       <w:rPr>
@@ -1712,7 +1770,7 @@
       </w:pPr>
     </w:pPrDefault>
   </w:docDefaults>
-  <w:latentStyles w:defLockedState="0" w:defUIPriority="99" w:defSemiHidden="0" w:defUnhideWhenUsed="0" w:defQFormat="0" w:count="376">
+  <w:latentStyles w:defLockedState="0" w:defUIPriority="99" w:defSemiHidden="0" w:defUnhideWhenUsed="0" w:defQFormat="0" w:count="371">
     <w:lsdException w:name="Normal" w:uiPriority="0" w:qFormat="1"/>
     <w:lsdException w:name="heading 1" w:uiPriority="9" w:qFormat="1"/>
     <w:lsdException w:name="heading 2" w:semiHidden="1" w:uiPriority="9" w:unhideWhenUsed="1" w:qFormat="1"/>
@@ -2084,11 +2142,6 @@
     <w:lsdException w:name="List Table 5 Dark Accent 6" w:uiPriority="50"/>
     <w:lsdException w:name="List Table 6 Colorful Accent 6" w:uiPriority="51"/>
     <w:lsdException w:name="List Table 7 Colorful Accent 6" w:uiPriority="52"/>
-    <w:lsdException w:name="Mention" w:semiHidden="1" w:unhideWhenUsed="1"/>
-    <w:lsdException w:name="Smart Hyperlink" w:semiHidden="1" w:unhideWhenUsed="1"/>
-    <w:lsdException w:name="Hashtag" w:semiHidden="1" w:unhideWhenUsed="1"/>
-    <w:lsdException w:name="Unresolved Mention" w:semiHidden="1" w:unhideWhenUsed="1"/>
-    <w:lsdException w:name="Smart Link" w:semiHidden="1" w:unhideWhenUsed="1"/>
   </w:latentStyles>
   <w:style w:type="paragraph" w:default="1" w:styleId="Normal">
     <w:name w:val="Normal"/>

</xml_diff>

<commit_message>
correction connexion / inscription
</commit_message>
<xml_diff>
--- a/Ressources/CarnetDeBord_Projet_CrossLaPro_E1_Colbert.docx
+++ b/Ressources/CarnetDeBord_Projet_CrossLaPro_E1_Colbert.docx
@@ -201,13 +201,8 @@
         <w:spacing w:after="0"/>
       </w:pPr>
       <w:r>
-        <w:t xml:space="preserve">Entretien avec M. </w:t>
-      </w:r>
-      <w:proofErr w:type="spellStart"/>
-      <w:r>
-        <w:t>Gremont</w:t>
-      </w:r>
-      <w:proofErr w:type="spellEnd"/>
+        <w:t>Entretien avec M. Gremont</w:t>
+      </w:r>
     </w:p>
     <w:p>
       <w:pPr>
@@ -1044,8 +1039,6 @@
           </wp:inline>
         </w:drawing>
       </w:r>
-      <w:bookmarkStart w:id="0" w:name="_GoBack"/>
-      <w:bookmarkEnd w:id="0"/>
     </w:p>
     <w:p>
       <w:pPr>
@@ -1301,15 +1294,7 @@
         <w:spacing w:after="0"/>
       </w:pPr>
       <w:r>
-        <w:t xml:space="preserve">Action </w:t>
-      </w:r>
-      <w:proofErr w:type="spellStart"/>
-      <w:r>
-        <w:t>Form</w:t>
-      </w:r>
-      <w:proofErr w:type="spellEnd"/>
-      <w:r>
-        <w:t xml:space="preserve"> connexion</w:t>
+        <w:t>Action Form connexion</w:t>
       </w:r>
     </w:p>
     <w:p>
@@ -1589,11 +1574,13 @@
         <w:spacing w:after="0"/>
         <w:rPr>
           <w:u w:val="single"/>
-        </w:rPr>
-      </w:pPr>
-      <w:r>
-        <w:rPr>
-          <w:u w:val="single"/>
+          <w:lang w:val="en-US"/>
+        </w:rPr>
+      </w:pPr>
+      <w:r>
+        <w:rPr>
+          <w:u w:val="single"/>
+          <w:lang w:val="en-US"/>
         </w:rPr>
         <w:t>01 Avril 2021 : (4h)</w:t>
       </w:r>
@@ -1633,71 +1620,90 @@
           <w:u w:val="single"/>
           <w:lang w:val="en-US"/>
         </w:rPr>
-        <w:t xml:space="preserve">02 Avril </w:t>
-      </w:r>
-      <w:proofErr w:type="gramStart"/>
-      <w:r>
-        <w:rPr>
-          <w:u w:val="single"/>
+        <w:t>02 Avril 2021 : (4h)</w:t>
+      </w:r>
+    </w:p>
+    <w:p>
+      <w:pPr>
+        <w:spacing w:after="0"/>
+        <w:rPr>
           <w:lang w:val="en-US"/>
         </w:rPr>
-        <w:t>2021 :</w:t>
-      </w:r>
-      <w:proofErr w:type="gramEnd"/>
-      <w:r>
-        <w:rPr>
-          <w:u w:val="single"/>
+      </w:pPr>
+      <w:r>
+        <w:rPr>
           <w:lang w:val="en-US"/>
         </w:rPr>
+        <w:t>Class RFID</w:t>
+      </w:r>
+    </w:p>
+    <w:p>
+      <w:pPr>
+        <w:spacing w:after="0"/>
+        <w:rPr>
+          <w:lang w:val="en-US"/>
+        </w:rPr>
+      </w:pPr>
+    </w:p>
+    <w:p>
+      <w:pPr>
+        <w:spacing w:after="0"/>
+        <w:rPr>
+          <w:u w:val="single"/>
+        </w:rPr>
+      </w:pPr>
+      <w:r>
+        <w:rPr>
+          <w:u w:val="single"/>
+        </w:rPr>
+        <w:t xml:space="preserve">06 Avril </w:t>
+      </w:r>
+      <w:r>
+        <w:rPr>
+          <w:u w:val="single"/>
+        </w:rPr>
+        <w:t>2021 :</w:t>
+      </w:r>
+      <w:r>
+        <w:rPr>
+          <w:u w:val="single"/>
+        </w:rPr>
         <w:t xml:space="preserve"> (4h)</w:t>
       </w:r>
     </w:p>
     <w:p>
       <w:pPr>
         <w:spacing w:after="0"/>
-        <w:rPr>
-          <w:lang w:val="en-US"/>
-        </w:rPr>
-      </w:pPr>
-      <w:r>
-        <w:rPr>
-          <w:lang w:val="en-US"/>
-        </w:rPr>
+      </w:pPr>
+      <w:r>
         <w:t>Class RFID</w:t>
       </w:r>
     </w:p>
     <w:p>
       <w:pPr>
         <w:spacing w:after="0"/>
-        <w:rPr>
-          <w:lang w:val="en-US"/>
-        </w:rPr>
-      </w:pPr>
-    </w:p>
-    <w:p>
-      <w:pPr>
-        <w:spacing w:after="0"/>
-        <w:rPr>
-          <w:u w:val="single"/>
-        </w:rPr>
-      </w:pPr>
-      <w:r>
-        <w:rPr>
-          <w:u w:val="single"/>
-        </w:rPr>
-        <w:t xml:space="preserve">06 Avril </w:t>
-      </w:r>
-      <w:r>
-        <w:rPr>
-          <w:u w:val="single"/>
-        </w:rPr>
-        <w:t>2021 :</w:t>
-      </w:r>
-      <w:r>
-        <w:rPr>
-          <w:u w:val="single"/>
-        </w:rPr>
-        <w:t xml:space="preserve"> (4h)</w:t>
+      </w:pPr>
+      <w:r>
+        <w:t>Acquisition des lecteurs de cartes et dossards</w:t>
+      </w:r>
+    </w:p>
+    <w:p>
+      <w:pPr>
+        <w:spacing w:after="0"/>
+      </w:pPr>
+    </w:p>
+    <w:p>
+      <w:pPr>
+        <w:spacing w:after="0"/>
+        <w:rPr>
+          <w:u w:val="single"/>
+        </w:rPr>
+      </w:pPr>
+      <w:r>
+        <w:rPr>
+          <w:u w:val="single"/>
+        </w:rPr>
+        <w:t>07 Avril 2021 : (4h)</w:t>
       </w:r>
     </w:p>
     <w:p>
@@ -1713,41 +1719,6 @@
         <w:spacing w:after="0"/>
       </w:pPr>
       <w:r>
-        <w:t>Acquisition des lecteurs de cartes et dossards</w:t>
-      </w:r>
-    </w:p>
-    <w:p>
-      <w:pPr>
-        <w:spacing w:after="0"/>
-      </w:pPr>
-    </w:p>
-    <w:p>
-      <w:pPr>
-        <w:spacing w:after="0"/>
-        <w:rPr>
-          <w:u w:val="single"/>
-        </w:rPr>
-      </w:pPr>
-      <w:r>
-        <w:rPr>
-          <w:u w:val="single"/>
-        </w:rPr>
-        <w:t>07 Avril 2021 : (4h)</w:t>
-      </w:r>
-    </w:p>
-    <w:p>
-      <w:pPr>
-        <w:spacing w:after="0"/>
-      </w:pPr>
-      <w:r>
-        <w:t>Class RFID</w:t>
-      </w:r>
-    </w:p>
-    <w:p>
-      <w:pPr>
-        <w:spacing w:after="0"/>
-      </w:pPr>
-      <w:r>
         <w:t>Impossible de trouver des drivers des lecteurs pour Windows 10</w:t>
       </w:r>
     </w:p>
@@ -1858,15 +1829,7 @@
         <w:spacing w:after="0"/>
       </w:pPr>
       <w:r>
-        <w:t xml:space="preserve">Problème action </w:t>
-      </w:r>
-      <w:proofErr w:type="spellStart"/>
-      <w:r>
-        <w:t>form</w:t>
-      </w:r>
-      <w:proofErr w:type="spellEnd"/>
-      <w:r>
-        <w:t xml:space="preserve"> création</w:t>
+        <w:t>Problème action form création</w:t>
       </w:r>
       <w:r>
         <w:t>, je pense que c’est une erreur dans la requête parce que je récupère la date au format jour/mois/année et en base année/mois/jour</w:t>
@@ -1904,15 +1867,7 @@
         <w:spacing w:after="0"/>
       </w:pPr>
       <w:r>
-        <w:t xml:space="preserve">Résolution problème action </w:t>
-      </w:r>
-      <w:proofErr w:type="spellStart"/>
-      <w:r>
-        <w:t>form</w:t>
-      </w:r>
-      <w:proofErr w:type="spellEnd"/>
-      <w:r>
-        <w:t xml:space="preserve"> création</w:t>
+        <w:t>Résolution problème action form création</w:t>
       </w:r>
       <w:r>
         <w:t>, c’était une erreur d’une boucle</w:t>
@@ -2035,13 +1990,7 @@
         <w:rPr>
           <w:u w:val="single"/>
         </w:rPr>
-        <w:t>05</w:t>
-      </w:r>
-      <w:r>
-        <w:rPr>
-          <w:u w:val="single"/>
-        </w:rPr>
-        <w:t xml:space="preserve"> Mai 2021 : (4h)</w:t>
+        <w:t>05 Mai 2021 : (4h)</w:t>
       </w:r>
     </w:p>
     <w:p>
@@ -2057,35 +2006,26 @@
         <w:spacing w:after="0"/>
       </w:pPr>
       <w:r>
-        <w:t xml:space="preserve">PowerPoint </w:t>
-      </w:r>
-      <w:r>
-        <w:t>selon le modèle du professeur</w:t>
-      </w:r>
-    </w:p>
-    <w:p>
-      <w:pPr>
-        <w:spacing w:after="0"/>
-      </w:pPr>
-    </w:p>
-    <w:p>
-      <w:pPr>
-        <w:spacing w:after="0"/>
-        <w:rPr>
-          <w:u w:val="single"/>
-        </w:rPr>
-      </w:pPr>
-      <w:r>
-        <w:rPr>
-          <w:u w:val="single"/>
-        </w:rPr>
-        <w:t>06</w:t>
-      </w:r>
-      <w:r>
-        <w:rPr>
-          <w:u w:val="single"/>
-        </w:rPr>
-        <w:t xml:space="preserve"> Mai 2021 : (4h)</w:t>
+        <w:t>PowerPoint selon le modèle du professeur</w:t>
+      </w:r>
+    </w:p>
+    <w:p>
+      <w:pPr>
+        <w:spacing w:after="0"/>
+      </w:pPr>
+    </w:p>
+    <w:p>
+      <w:pPr>
+        <w:spacing w:after="0"/>
+        <w:rPr>
+          <w:u w:val="single"/>
+        </w:rPr>
+      </w:pPr>
+      <w:r>
+        <w:rPr>
+          <w:u w:val="single"/>
+        </w:rPr>
+        <w:t>06 Mai 2021 : (4h)</w:t>
       </w:r>
     </w:p>
     <w:p>
@@ -2184,6 +2124,46 @@
       <w:r>
         <w:t xml:space="preserve">On récupère </w:t>
       </w:r>
+      <w:r>
+        <w:t>la course ensuite on configure le tour pas encore sélectionnée de la course et valider celui-ci</w:t>
+      </w:r>
+      <w:r>
+        <w:t>.</w:t>
+      </w:r>
+    </w:p>
+    <w:p>
+      <w:pPr>
+        <w:spacing w:after="0"/>
+      </w:pPr>
+    </w:p>
+    <w:p>
+      <w:pPr>
+        <w:spacing w:after="0"/>
+      </w:pPr>
+      <w:r>
+        <w:rPr>
+          <w:u w:val="single"/>
+        </w:rPr>
+        <w:t>17 Mai 2021 : (4h)</w:t>
+      </w:r>
+    </w:p>
+    <w:p>
+      <w:pPr>
+        <w:spacing w:after="0"/>
+      </w:pPr>
+      <w:r>
+        <w:t>Rédaction du cahier des charges</w:t>
+      </w:r>
+    </w:p>
+    <w:p>
+      <w:pPr>
+        <w:spacing w:after="0"/>
+      </w:pPr>
+      <w:r>
+        <w:t>Classe User</w:t>
+      </w:r>
+      <w:bookmarkStart w:id="0" w:name="_GoBack"/>
+      <w:bookmarkEnd w:id="0"/>
     </w:p>
     <w:sectPr>
       <w:pgSz w:w="11906" w:h="16838"/>

</xml_diff>